<commit_message>
better tables plus flextable
</commit_message>
<xml_diff>
--- a/Report_with_Tables/Report_with_Tables.docx
+++ b/Report_with_Tables/Report_with_Tables.docx
@@ -9,6 +9,36 @@
       <w:r>
         <w:t xml:space="preserve">Tables</w:t>
       </w:r>
+      <w:r>
+        <w:t xml:space="preserve"> </w:t>
+      </w:r>
+      <w:r>
+        <w:t xml:space="preserve">using</w:t>
+      </w:r>
+      <w:r>
+        <w:t xml:space="preserve"> </w:t>
+      </w:r>
+      <w:r>
+        <w:t xml:space="preserve">Children</w:t>
+      </w:r>
+      <w:r>
+        <w:t xml:space="preserve"> </w:t>
+      </w:r>
+      <w:r>
+        <w:t xml:space="preserve">and</w:t>
+      </w:r>
+      <w:r>
+        <w:t xml:space="preserve"> </w:t>
+      </w:r>
+      <w:r>
+        <w:t xml:space="preserve">Table</w:t>
+      </w:r>
+      <w:r>
+        <w:t xml:space="preserve"> </w:t>
+      </w:r>
+      <w:r>
+        <w:t xml:space="preserve">Functions</w:t>
+      </w:r>
     </w:p>
     <w:p>
       <w:pPr>
@@ -29,7 +59,7 @@
         <w:pStyle w:val="Date"/>
       </w:pPr>
       <w:r>
-        <w:t xml:space="preserve">6/12/20202</w:t>
+        <w:t xml:space="preserve">6/15/20202</w:t>
       </w:r>
     </w:p>
     <w:p>
@@ -175,7 +205,7 @@
       <w:tblPr>
         <w:tblStyle w:val="Table"/>
         <w:tblW w:type="pct" w:w="0.0"/>
-        <w:tblLook w:firstRow="1"/>
+        <w:tblLook w:firstRow="1" w:lastRow="0" w:firstColumn="0" w:lastColumn="0" w:noHBand="0" w:noVBand="0"/>
         <w:tblCaption w:val="Table 1. This is a basic table."/>
       </w:tblPr>
       <w:tblGrid/>
@@ -492,7 +522,7 @@
       <w:tblPr>
         <w:tblStyle w:val="Table"/>
         <w:tblW w:type="pct" w:w="0.0"/>
-        <w:tblLook w:firstRow="1"/>
+        <w:tblLook w:firstRow="1" w:lastRow="0" w:firstColumn="0" w:lastColumn="0" w:noHBand="0" w:noVBand="0"/>
         <w:tblCaption w:val="Table 2. Coweeman River. Yearly counts of Spawners and Fracwild for 2000 to 2014"/>
       </w:tblPr>
       <w:tblGrid/>
@@ -1095,7 +1125,7 @@
       <w:tblPr>
         <w:tblStyle w:val="Table"/>
         <w:tblW w:type="pct" w:w="0.0"/>
-        <w:tblLook w:firstRow="1"/>
+        <w:tblLook w:firstRow="1" w:lastRow="0" w:firstColumn="0" w:lastColumn="0" w:noHBand="0" w:noVBand="0"/>
         <w:tblCaption w:val="Table 3. Elochoman River. Yearly counts of Spawners and Fracwild for 2000 to 2014"/>
       </w:tblPr>
       <w:tblGrid/>
@@ -1698,7 +1728,7 @@
       <w:tblPr>
         <w:tblStyle w:val="Table"/>
         <w:tblW w:type="pct" w:w="0.0"/>
-        <w:tblLook w:firstRow="1"/>
+        <w:tblLook w:firstRow="1" w:lastRow="0" w:firstColumn="0" w:lastColumn="0" w:noHBand="0" w:noVBand="0"/>
         <w:tblCaption w:val="Table 1. This is a basic table."/>
       </w:tblPr>
       <w:tblGrid/>
@@ -2277,7 +2307,7 @@
       <w:rFonts w:asciiTheme="majorHAnsi" w:eastAsiaTheme="majorEastAsia" w:hAnsiTheme="majorHAnsi" w:cstheme="majorBidi"/>
       <w:b/>
       <w:bCs/>
-      <w:color w:val="345A8A" w:themeColor="accent1" w:themeShade="B5"/>
+      <w:color w:val="4F81BD" w:themeColor="accent1"/>
       <w:sz w:val="32"/>
       <w:szCs w:val="32"/>
     </w:rPr>
@@ -2300,8 +2330,8 @@
       <w:b/>
       <w:bCs/>
       <w:color w:val="4F81BD" w:themeColor="accent1"/>
-      <w:sz w:val="32"/>
-      <w:szCs w:val="32"/>
+      <w:sz w:val="28"/>
+      <w:szCs w:val="28"/>
     </w:rPr>
   </w:style>
   <w:style w:type="paragraph" w:styleId="Heading3">
@@ -2322,8 +2352,8 @@
       <w:b/>
       <w:bCs/>
       <w:color w:val="4F81BD" w:themeColor="accent1"/>
-      <w:sz w:val="28"/>
-      <w:szCs w:val="28"/>
+      <w:sz w:val="24"/>
+      <w:szCs w:val="24"/>
     </w:rPr>
   </w:style>
   <w:style w:type="paragraph" w:styleId="Heading4">
@@ -2341,7 +2371,7 @@
     </w:pPr>
     <w:rPr>
       <w:rFonts w:asciiTheme="majorHAnsi" w:eastAsiaTheme="majorEastAsia" w:hAnsiTheme="majorHAnsi" w:cstheme="majorBidi"/>
-      <w:b/>
+      <w:i/>
       <w:bCs/>
       <w:color w:val="4F81BD" w:themeColor="accent1"/>
       <w:sz w:val="24"/>
@@ -2363,7 +2393,6 @@
     </w:pPr>
     <w:rPr>
       <w:rFonts w:asciiTheme="majorHAnsi" w:eastAsiaTheme="majorEastAsia" w:hAnsiTheme="majorHAnsi" w:cstheme="majorBidi"/>
-      <w:i/>
       <w:iCs/>
       <w:color w:val="4F81BD" w:themeColor="accent1"/>
       <w:sz w:val="24"/>
@@ -2459,14 +2488,8 @@
     <w:qFormat/>
     <w:pPr>
       <w:spacing w:before="100" w:after="100"/>
-      <w:ind w:firstLine="0"/>
+      <w:ind w:firstLine="0" w:left="480" w:right="480"/>
     </w:pPr>
-    <w:rPr>
-      <w:rFonts w:asciiTheme="majorHAnsi" w:eastAsiaTheme="majorEastAsia" w:hAnsiTheme="majorHAnsi" w:cstheme="majorBidi"/>
-      <w:bCs/>
-      <w:sz w:val="20"/>
-      <w:szCs w:val="20"/>
-    </w:rPr>
   </w:style>
   <w:style w:type="paragraph" w:styleId="FootnoteText">
     <w:name w:val="Footnote Text"/>
@@ -2559,6 +2582,10 @@
       <w:rFonts w:ascii="Consolas" w:hAnsi="Consolas"/>
       <w:sz w:val="22"/>
     </w:rPr>
+  </w:style>
+  <w:style w:type="character" w:customStyle="1" w:styleId="SectionNumber">
+    <w:name w:val="Section Number"/>
+    <w:basedOn w:val="BodyTextChar"/>
   </w:style>
   <w:style w:type="character" w:styleId="FootnoteReference">
     <w:name w:val="Footnote Reference"/>

</xml_diff>